<commit_message>
Update plan ngày 20/10/2017
</commit_message>
<xml_diff>
--- a/Plan nhom 14.docx
+++ b/Plan nhom 14.docx
@@ -35,34 +35,37 @@
               <w:jc w:val="center"/>
             </w:pPr>
             <w:r>
-              <w:t>Thứ 4</w:t>
-            </w:r>
-          </w:p>
-        </w:tc>
-        <w:tc>
-          <w:tcPr>
-            <w:tcW w:w="1915" w:type="dxa"/>
-          </w:tcPr>
-          <w:p>
-            <w:pPr>
-              <w:jc w:val="center"/>
-            </w:pPr>
-            <w:r>
-              <w:t>Thứ 5</w:t>
-            </w:r>
-          </w:p>
-        </w:tc>
-        <w:tc>
-          <w:tcPr>
-            <w:tcW w:w="1915" w:type="dxa"/>
-          </w:tcPr>
-          <w:p>
-            <w:pPr>
-              <w:jc w:val="center"/>
-            </w:pPr>
-            <w:r>
-              <w:t>Thứ 6</w:t>
-            </w:r>
+              <w:t>Thứ</w:t>
+            </w:r>
+            <w:r>
+              <w:t xml:space="preserve"> 7</w:t>
+            </w:r>
+          </w:p>
+        </w:tc>
+        <w:tc>
+          <w:tcPr>
+            <w:tcW w:w="1915" w:type="dxa"/>
+          </w:tcPr>
+          <w:p>
+            <w:pPr>
+              <w:jc w:val="center"/>
+            </w:pPr>
+            <w:r>
+              <w:t>Thứ</w:t>
+            </w:r>
+            <w:r>
+              <w:t xml:space="preserve"> CN</w:t>
+            </w:r>
+          </w:p>
+        </w:tc>
+        <w:tc>
+          <w:tcPr>
+            <w:tcW w:w="1915" w:type="dxa"/>
+          </w:tcPr>
+          <w:p>
+            <w:pPr>
+              <w:jc w:val="center"/>
+            </w:pPr>
           </w:p>
         </w:tc>
         <w:tc>
@@ -73,9 +76,6 @@
             <w:pPr>
               <w:jc w:val="center"/>
             </w:pPr>
-            <w:r>
-              <w:t>Thứ 7</w:t>
-            </w:r>
           </w:p>
         </w:tc>
       </w:tr>
@@ -102,88 +102,34 @@
               <w:jc w:val="center"/>
             </w:pPr>
             <w:r>
-              <w:t xml:space="preserve">Làm </w:t>
-            </w:r>
-            <w:r>
-              <w:t>SQL</w:t>
-            </w:r>
-            <w:r>
-              <w:t xml:space="preserve"> của </w:t>
-            </w:r>
-            <w:r>
-              <w:rPr>
-                <w:color w:val="548DD4" w:themeColor="text2" w:themeTint="99"/>
-              </w:rPr>
-              <w:t>Bộ phận quản lý</w:t>
-            </w:r>
-            <w:r>
-              <w:t xml:space="preserve"> 3 phần sau: </w:t>
-            </w:r>
-            <w:r>
-              <w:rPr>
-                <w:color w:val="FF0000"/>
-              </w:rPr>
-              <w:t>Danh sách danh mục món ăn, Danh sách món ăn, Tạo chi nhánh mới.</w:t>
-            </w:r>
-          </w:p>
-        </w:tc>
-        <w:tc>
-          <w:tcPr>
-            <w:tcW w:w="1915" w:type="dxa"/>
-          </w:tcPr>
-          <w:p>
-            <w:pPr>
-              <w:jc w:val="center"/>
-            </w:pPr>
-            <w:r>
-              <w:t xml:space="preserve">Làm </w:t>
-            </w:r>
-            <w:r>
-              <w:t>SQL</w:t>
-            </w:r>
-            <w:r>
-              <w:t xml:space="preserve"> của </w:t>
-            </w:r>
-            <w:r>
-              <w:rPr>
-                <w:color w:val="548DD4" w:themeColor="text2" w:themeTint="99"/>
-              </w:rPr>
-              <w:t>Chi nhánh</w:t>
-            </w:r>
-            <w:r>
-              <w:t xml:space="preserve"> phần </w:t>
-            </w:r>
-            <w:r>
-              <w:rPr>
-                <w:color w:val="FF0000"/>
-              </w:rPr>
-              <w:t>Hoạt động bán hàng tại chi nhánh</w:t>
-            </w:r>
-          </w:p>
-        </w:tc>
-        <w:tc>
-          <w:tcPr>
-            <w:tcW w:w="1915" w:type="dxa"/>
-          </w:tcPr>
-          <w:p>
-            <w:pPr>
-              <w:jc w:val="center"/>
-            </w:pPr>
-            <w:r>
-              <w:t xml:space="preserve">Vẽ sơ đồ lớp cho </w:t>
-            </w:r>
-            <w:r>
-              <w:rPr>
-                <w:color w:val="FF0000"/>
-              </w:rPr>
-              <w:t>Chi nhánh</w:t>
-            </w:r>
-            <w:r>
-              <w:rPr>
-                <w:color w:val="FF0000"/>
-              </w:rPr>
-              <w:t xml:space="preserve"> sau khi nhận được sơ đồ lớp của bộ phận quản lý</w:t>
-            </w:r>
+              <w:t>Vẽ lại form quản lý</w:t>
+            </w:r>
+            <w:r>
+              <w:t xml:space="preserve"> + code đổ sql vào form quản lý</w:t>
+            </w:r>
+          </w:p>
+        </w:tc>
+        <w:tc>
+          <w:tcPr>
+            <w:tcW w:w="1915" w:type="dxa"/>
+          </w:tcPr>
+          <w:p>
+            <w:pPr>
+              <w:jc w:val="center"/>
+            </w:pPr>
+            <w:r>
+              <w:t>Vẽ form phần thứ 4 là web/ung dụng cho khách hàng đặt hàng online + đổ dữ liệu vào luôn</w:t>
+            </w:r>
+          </w:p>
+        </w:tc>
+        <w:tc>
+          <w:tcPr>
+            <w:tcW w:w="1915" w:type="dxa"/>
+          </w:tcPr>
+          <w:p>
+            <w:pPr>
+              <w:jc w:val="center"/>
+            </w:pPr>
           </w:p>
         </w:tc>
         <w:tc>
@@ -194,15 +140,6 @@
             <w:pPr>
               <w:jc w:val="center"/>
             </w:pPr>
-            <w:r>
-              <w:t xml:space="preserve">Peer-review lại phần </w:t>
-            </w:r>
-            <w:r>
-              <w:rPr>
-                <w:color w:val="FF0000"/>
-              </w:rPr>
-              <w:t>bộ phận quản lý (từ SQL -&gt; vẽ màn hình), chi nhánh và hoạt động tổng đài</w:t>
-            </w:r>
           </w:p>
         </w:tc>
       </w:tr>
@@ -225,38 +162,37 @@
             <w:tcW w:w="1915" w:type="dxa"/>
           </w:tcPr>
           <w:p>
-            <w:pPr>
-              <w:jc w:val="center"/>
-            </w:pPr>
-            <w:r>
-              <w:t>Làm chung với Hậu</w:t>
-            </w:r>
-          </w:p>
-        </w:tc>
-        <w:tc>
-          <w:tcPr>
-            <w:tcW w:w="1915" w:type="dxa"/>
-          </w:tcPr>
-          <w:p>
-            <w:pPr>
-              <w:jc w:val="center"/>
-            </w:pPr>
-            <w:r>
-              <w:t>Làm chung với Hậu</w:t>
-            </w:r>
-          </w:p>
-        </w:tc>
-        <w:tc>
-          <w:tcPr>
-            <w:tcW w:w="1915" w:type="dxa"/>
-          </w:tcPr>
-          <w:p>
-            <w:pPr>
-              <w:jc w:val="center"/>
-            </w:pPr>
-            <w:r>
-              <w:t>Làm chung với Hậu</w:t>
-            </w:r>
+            <w:r>
+              <w:t>Thục đang bị bệnh ở bệnh viện</w:t>
+            </w:r>
+          </w:p>
+        </w:tc>
+        <w:tc>
+          <w:tcPr>
+            <w:tcW w:w="1915" w:type="dxa"/>
+          </w:tcPr>
+          <w:p>
+            <w:pPr>
+              <w:jc w:val="center"/>
+            </w:pPr>
+            <w:r>
+              <w:t>Tập Đỗ SQL vào form nhớ là khi bấm v</w:t>
+            </w:r>
+            <w:bookmarkStart w:id="0" w:name="_GoBack"/>
+            <w:bookmarkEnd w:id="0"/>
+            <w:r>
+              <w:t>ào dữ liệu nào thì tự động thay đổi or hiển thị(có thể làm trên form chính)</w:t>
+            </w:r>
+          </w:p>
+        </w:tc>
+        <w:tc>
+          <w:tcPr>
+            <w:tcW w:w="1915" w:type="dxa"/>
+          </w:tcPr>
+          <w:p>
+            <w:pPr>
+              <w:jc w:val="center"/>
+            </w:pPr>
           </w:p>
         </w:tc>
         <w:tc>
@@ -267,9 +203,6 @@
             <w:pPr>
               <w:jc w:val="center"/>
             </w:pPr>
-            <w:r>
-              <w:t>Làm chung với Hậu</w:t>
-            </w:r>
           </w:p>
         </w:tc>
       </w:tr>
@@ -296,67 +229,31 @@
               <w:jc w:val="center"/>
             </w:pPr>
             <w:r>
-              <w:t>Làm chung với Hậu</w:t>
-            </w:r>
-          </w:p>
-        </w:tc>
-        <w:tc>
-          <w:tcPr>
-            <w:tcW w:w="1915" w:type="dxa"/>
-          </w:tcPr>
-          <w:p>
-            <w:pPr>
-              <w:jc w:val="center"/>
-            </w:pPr>
-            <w:r>
-              <w:t xml:space="preserve">Làm SQL của </w:t>
-            </w:r>
-            <w:r>
-              <w:rPr>
-                <w:color w:val="548DD4" w:themeColor="text2" w:themeTint="99"/>
-              </w:rPr>
-              <w:t>Chi nhanh</w:t>
-            </w:r>
-            <w:r>
-              <w:t xml:space="preserve"> phần </w:t>
-            </w:r>
-            <w:r>
-              <w:rPr>
-                <w:color w:val="FF0000"/>
-              </w:rPr>
-              <w:t>Hoạt động đặt hàng tại tổng tài</w:t>
-            </w:r>
-          </w:p>
-        </w:tc>
-        <w:tc>
-          <w:tcPr>
-            <w:tcW w:w="1915" w:type="dxa"/>
-          </w:tcPr>
-          <w:p>
-            <w:pPr>
-              <w:jc w:val="center"/>
-            </w:pPr>
-            <w:r>
-              <w:t xml:space="preserve">Vẽ sơ đồ lớp cho </w:t>
-            </w:r>
-            <w:r>
-              <w:rPr>
-                <w:color w:val="FF0000"/>
-              </w:rPr>
-              <w:t>Hoạt động tổng đài</w:t>
-            </w:r>
-            <w:r>
-              <w:rPr>
-                <w:color w:val="FF0000"/>
-              </w:rPr>
-              <w:t xml:space="preserve"> </w:t>
-            </w:r>
-            <w:r>
-              <w:rPr>
-                <w:color w:val="FF0000"/>
-              </w:rPr>
-              <w:t>sau khi nhận được sơ đồ lớp của bộ phận quản lý</w:t>
-            </w:r>
+              <w:t>Tập Đỗ SQL vào form nhớ là khi bấm vào dữ liệu nào thì tự động thay đổi or hiển thị(có thể làm trên form chính)</w:t>
+            </w:r>
+          </w:p>
+        </w:tc>
+        <w:tc>
+          <w:tcPr>
+            <w:tcW w:w="1915" w:type="dxa"/>
+          </w:tcPr>
+          <w:p>
+            <w:pPr>
+              <w:jc w:val="center"/>
+            </w:pPr>
+            <w:r>
+              <w:t>Code đổ SQL cho phần chi nhánh</w:t>
+            </w:r>
+          </w:p>
+        </w:tc>
+        <w:tc>
+          <w:tcPr>
+            <w:tcW w:w="1915" w:type="dxa"/>
+          </w:tcPr>
+          <w:p>
+            <w:pPr>
+              <w:jc w:val="center"/>
+            </w:pPr>
           </w:p>
         </w:tc>
         <w:tc>
@@ -367,9 +264,6 @@
             <w:pPr>
               <w:jc w:val="center"/>
             </w:pPr>
-            <w:r>
-              <w:t>Làm chung với Hậu</w:t>
-            </w:r>
           </w:p>
         </w:tc>
       </w:tr>
@@ -396,55 +290,31 @@
               <w:jc w:val="center"/>
             </w:pPr>
             <w:r>
-              <w:t xml:space="preserve">Làm SQL </w:t>
-            </w:r>
-            <w:r>
-              <w:rPr>
-                <w:color w:val="548DD4" w:themeColor="text2" w:themeTint="99"/>
-              </w:rPr>
-              <w:t>của Bộ phận quản lý</w:t>
-            </w:r>
-            <w:r>
-              <w:t xml:space="preserve"> phần </w:t>
-            </w:r>
-            <w:r>
-              <w:rPr>
-                <w:color w:val="FF0000"/>
-              </w:rPr>
-              <w:t>thống kê, báo cáo</w:t>
-            </w:r>
-          </w:p>
-        </w:tc>
-        <w:tc>
-          <w:tcPr>
-            <w:tcW w:w="1915" w:type="dxa"/>
-          </w:tcPr>
-          <w:p>
-            <w:pPr>
-              <w:jc w:val="center"/>
-            </w:pPr>
-            <w:r>
-              <w:t xml:space="preserve">Làm chung với </w:t>
-            </w:r>
-            <w:r>
-              <w:t>L.</w:t>
-            </w:r>
-            <w:r>
-              <w:t>Khoa</w:t>
-            </w:r>
-          </w:p>
-        </w:tc>
-        <w:tc>
-          <w:tcPr>
-            <w:tcW w:w="1915" w:type="dxa"/>
-          </w:tcPr>
-          <w:p>
-            <w:pPr>
-              <w:jc w:val="center"/>
-            </w:pPr>
-            <w:r>
-              <w:t>Làm chung với L.Khoa</w:t>
-            </w:r>
+              <w:t>Tập Đỗ SQL vào form nhớ là khi bấm vào dữ liệu nào thì tự động thay đổi or hiển thị(có thể làm trên form chính)</w:t>
+            </w:r>
+          </w:p>
+        </w:tc>
+        <w:tc>
+          <w:tcPr>
+            <w:tcW w:w="1915" w:type="dxa"/>
+          </w:tcPr>
+          <w:p>
+            <w:pPr>
+              <w:jc w:val="center"/>
+            </w:pPr>
+            <w:r>
+              <w:t>Code đổ SQL cho phần tổng đài</w:t>
+            </w:r>
+          </w:p>
+        </w:tc>
+        <w:tc>
+          <w:tcPr>
+            <w:tcW w:w="1915" w:type="dxa"/>
+          </w:tcPr>
+          <w:p>
+            <w:pPr>
+              <w:jc w:val="center"/>
+            </w:pPr>
           </w:p>
         </w:tc>
         <w:tc>
@@ -455,21 +325,6 @@
             <w:pPr>
               <w:jc w:val="center"/>
             </w:pPr>
-            <w:r>
-              <w:t xml:space="preserve">Vẽ màn hinh cho </w:t>
-            </w:r>
-            <w:r>
-              <w:rPr>
-                <w:color w:val="FF0000"/>
-              </w:rPr>
-              <w:t>H</w:t>
-            </w:r>
-            <w:r>
-              <w:rPr>
-                <w:color w:val="FF0000"/>
-              </w:rPr>
-              <w:t>oạt động tổng đài</w:t>
-            </w:r>
           </w:p>
         </w:tc>
       </w:tr>
@@ -496,52 +351,31 @@
               <w:jc w:val="center"/>
             </w:pPr>
             <w:r>
-              <w:t>Làm chung với Hưng</w:t>
-            </w:r>
-          </w:p>
-        </w:tc>
-        <w:tc>
-          <w:tcPr>
-            <w:tcW w:w="1915" w:type="dxa"/>
-          </w:tcPr>
-          <w:p>
-            <w:pPr>
-              <w:jc w:val="center"/>
-            </w:pPr>
-            <w:r>
-              <w:t xml:space="preserve">Vẽ sơ đồ lớp cho </w:t>
-            </w:r>
-            <w:r>
-              <w:rPr>
-                <w:color w:val="FF0000"/>
-              </w:rPr>
-              <w:t>Bộ phận quản lý</w:t>
-            </w:r>
-          </w:p>
-        </w:tc>
-        <w:tc>
-          <w:tcPr>
-            <w:tcW w:w="1915" w:type="dxa"/>
-          </w:tcPr>
-          <w:p>
-            <w:pPr>
-              <w:jc w:val="center"/>
-            </w:pPr>
-            <w:r>
-              <w:t xml:space="preserve">Vẽ màn hình cho </w:t>
-            </w:r>
-            <w:r>
-              <w:rPr>
-                <w:color w:val="FF0000"/>
-              </w:rPr>
-              <w:t>B</w:t>
-            </w:r>
-            <w:r>
-              <w:rPr>
-                <w:color w:val="FF0000"/>
-              </w:rPr>
-              <w:t>ộ phận quản lý</w:t>
-            </w:r>
+              <w:t>Vẽ lại form chi nhánh</w:t>
+            </w:r>
+          </w:p>
+        </w:tc>
+        <w:tc>
+          <w:tcPr>
+            <w:tcW w:w="1915" w:type="dxa"/>
+          </w:tcPr>
+          <w:p>
+            <w:pPr>
+              <w:jc w:val="center"/>
+            </w:pPr>
+            <w:r>
+              <w:t>Kiểm tra lại tất cả và viết báo cáo</w:t>
+            </w:r>
+          </w:p>
+        </w:tc>
+        <w:tc>
+          <w:tcPr>
+            <w:tcW w:w="1915" w:type="dxa"/>
+          </w:tcPr>
+          <w:p>
+            <w:pPr>
+              <w:jc w:val="center"/>
+            </w:pPr>
           </w:p>
         </w:tc>
         <w:tc>
@@ -552,15 +386,6 @@
             <w:pPr>
               <w:jc w:val="center"/>
             </w:pPr>
-            <w:r>
-              <w:t xml:space="preserve">Vẽ màn hình cho </w:t>
-            </w:r>
-            <w:r>
-              <w:rPr>
-                <w:color w:val="FF0000"/>
-              </w:rPr>
-              <w:t>Chi nhánh</w:t>
-            </w:r>
           </w:p>
         </w:tc>
       </w:tr>
@@ -690,6 +515,7 @@
           <w:sz w:val="32"/>
           <w:szCs w:val="32"/>
         </w:rPr>
+        <w:lastRenderedPageBreak/>
         <w:t>Không gò bó thời gian có thể 1 2h đêm làm xong nộp vẫn được nhưng mà qua sáng hôm sau (tức 7h sáng) mình lên Github là phải thấy file</w:t>
       </w:r>
       <w:r>
@@ -757,7 +583,6 @@
           <w:sz w:val="32"/>
           <w:szCs w:val="32"/>
         </w:rPr>
-        <w:lastRenderedPageBreak/>
         <w:t>Bạn nào không biết gì hoặc là không đồng ý hay muốn thay đổi plan phải báo ngay với leader để xem xét.</w:t>
       </w:r>
     </w:p>
@@ -1085,6 +910,7 @@
           <w:sz w:val="32"/>
           <w:szCs w:val="32"/>
         </w:rPr>
+        <w:lastRenderedPageBreak/>
         <w:t>Kết bài</w:t>
       </w:r>
     </w:p>
@@ -1139,8 +965,6 @@
         </w:rPr>
         <w:t xml:space="preserve"> tank, đừng xì hơi để mọi người bị chết ngợp rất tội.</w:t>
       </w:r>
-      <w:bookmarkStart w:id="0" w:name="_GoBack"/>
-      <w:bookmarkEnd w:id="0"/>
     </w:p>
     <w:sectPr>
       <w:pgSz w:w="12240" w:h="15840"/>

</xml_diff>